<commit_message>
Modification cour d'économie name + Ajout de vocabulaire anglais pour Examen - 2 + Ajout d'un fichier finale pour la S.A.E. 1.05
</commit_message>
<xml_diff>
--- a/SAE/S.A.E. 1.05/Maketage/S.A.E. - 1.05.docx
+++ b/SAE/S.A.E. 1.05/Maketage/S.A.E. - 1.05.docx
@@ -2015,15 +2015,6 @@
 </file>
 
 <file path=customXml/item1.xml><?xml version="1.0" encoding="utf-8"?>
-<?mso-contentType ?>
-<FormTemplates xmlns="http://schemas.microsoft.com/sharepoint/v3/contenttype/forms">
-  <Display>DocumentLibraryForm</Display>
-  <Edit>DocumentLibraryForm</Edit>
-  <New>DocumentLibraryForm</New>
-</FormTemplates>
-</file>
-
-<file path=customXml/item2.xml><?xml version="1.0" encoding="utf-8"?>
 <ct:contentTypeSchema xmlns:ct="http://schemas.microsoft.com/office/2006/metadata/contentType" xmlns:ma="http://schemas.microsoft.com/office/2006/metadata/properties/metaAttributes" ct:_="" ma:_="" ma:contentTypeName="Document" ma:contentTypeID="0x01010071EAA1964D1A1D449C997885C869DDAD" ma:contentTypeVersion="4" ma:contentTypeDescription="Crée un document." ma:contentTypeScope="" ma:versionID="337464fb0a7d7a542f9ee9b51023a237">
   <xsd:schema xmlns:xsd="http://www.w3.org/2001/XMLSchema" xmlns:xs="http://www.w3.org/2001/XMLSchema" xmlns:p="http://schemas.microsoft.com/office/2006/metadata/properties" xmlns:ns3="c82705f0-001a-4e55-a68c-42c9224453b0" targetNamespace="http://schemas.microsoft.com/office/2006/metadata/properties" ma:root="true" ma:fieldsID="ea2dccb7811383c36aa3d3bbd4309496" ns3:_="">
     <xsd:import namespace="c82705f0-001a-4e55-a68c-42c9224453b0"/>
@@ -2169,6 +2160,15 @@
 </ct:contentTypeSchema>
 </file>
 
+<file path=customXml/item2.xml><?xml version="1.0" encoding="utf-8"?>
+<?mso-contentType ?>
+<FormTemplates xmlns="http://schemas.microsoft.com/sharepoint/v3/contenttype/forms">
+  <Display>DocumentLibraryForm</Display>
+  <Edit>DocumentLibraryForm</Edit>
+  <New>DocumentLibraryForm</New>
+</FormTemplates>
+</file>
+
 <file path=customXml/item3.xml><?xml version="1.0" encoding="utf-8"?>
 <p:properties xmlns:p="http://schemas.microsoft.com/office/2006/metadata/properties" xmlns:xsi="http://www.w3.org/2001/XMLSchema-instance" xmlns:pc="http://schemas.microsoft.com/office/infopath/2007/PartnerControls">
   <documentManagement/>
@@ -2176,14 +2176,6 @@
 </file>
 
 <file path=customXml/itemProps1.xml><?xml version="1.0" encoding="utf-8"?>
-<ds:datastoreItem xmlns:ds="http://schemas.openxmlformats.org/officeDocument/2006/customXml" ds:itemID="{8CA4512B-5A7C-4F61-B08C-EE9680B5BA2D}">
-  <ds:schemaRefs>
-    <ds:schemaRef ds:uri="http://schemas.microsoft.com/sharepoint/v3/contenttype/forms"/>
-  </ds:schemaRefs>
-</ds:datastoreItem>
-</file>
-
-<file path=customXml/itemProps2.xml><?xml version="1.0" encoding="utf-8"?>
 <ds:datastoreItem xmlns:ds="http://schemas.openxmlformats.org/officeDocument/2006/customXml" ds:itemID="{A96E0C2B-C3F2-40F3-B309-81E0BA1F3EE1}">
   <ds:schemaRefs>
     <ds:schemaRef ds:uri="http://schemas.microsoft.com/office/2006/metadata/contentType"/>
@@ -2201,6 +2193,14 @@
 </ds:datastoreItem>
 </file>
 
+<file path=customXml/itemProps2.xml><?xml version="1.0" encoding="utf-8"?>
+<ds:datastoreItem xmlns:ds="http://schemas.openxmlformats.org/officeDocument/2006/customXml" ds:itemID="{8CA4512B-5A7C-4F61-B08C-EE9680B5BA2D}">
+  <ds:schemaRefs>
+    <ds:schemaRef ds:uri="http://schemas.microsoft.com/sharepoint/v3/contenttype/forms"/>
+  </ds:schemaRefs>
+</ds:datastoreItem>
+</file>
+
 <file path=customXml/itemProps3.xml><?xml version="1.0" encoding="utf-8"?>
 <ds:datastoreItem xmlns:ds="http://schemas.openxmlformats.org/officeDocument/2006/customXml" ds:itemID="{C543CF7C-2813-4725-BE79-DFD40D5D5650}">
   <ds:schemaRefs>

</xml_diff>